<commit_message>
adding meta to head and updating CV
</commit_message>
<xml_diff>
--- a/documents/Lukasz_Pietraszek_CV.docx
+++ b/documents/Lukasz_Pietraszek_CV.docx
@@ -221,13 +221,8 @@
         <w:rPr>
           <w:rtl w:val="0"/>
         </w:rPr>
-        <w:t xml:space="preserve">UI/Front-end developer with proven track-record over five years in creating clean, accessible and user-friendly responsive websites. Self motivated and adaptable, independent minded, with a keen eye for detail. Experienced in working with Hybris CMS and Agile methodologies.</w:t>
-      </w:r>
-    </w:p>
-    <w:p>
-      <w:pPr>
-        <w:contextualSpacing w:val="0"/>
-      </w:pPr>
+        <w:t xml:space="preserve">UI/Front-end developer with proven track-record over five years in creating accessible and user-friendly responsive websites. Self motivated and independent minded, with a keen eye for detail. Two months of commercial use of AngularJS on B2B project. Experienced in working with Hybris CMS and Agile methodologies.</w:t>
+      </w:r>
       <w:r>
         <w:rPr>
           <w:rtl w:val="0"/>
@@ -495,7 +490,7 @@
         <w:rPr>
           <w:rtl w:val="0"/>
         </w:rPr>
-        <w:t xml:space="preserve">Developing and integrating front-end with Hybris[y] CMS for number of e-commerce websites using HTML5, CSS3, Less/SASS, Bootstrap 3, jQuery and Grunt.js</w:t>
+        <w:t xml:space="preserve">Developing and integrating front-end with Hybris[y] CMS for number of e-commerce websites using HTML5, CSS3, Less/SASS, Bootstrap 3, jQuery and AngularJS</w:t>
       </w:r>
     </w:p>
     <w:p>

</xml_diff>